<commit_message>
use case diagram added to SRS
</commit_message>
<xml_diff>
--- a/documents/SRS.docx
+++ b/documents/SRS.docx
@@ -1785,6 +1785,81 @@
       <w:pPr>
         <w:spacing w:after="120" w:lineRule="auto"/>
         <w:jc w:val="left"/>
+        <w:rPr>
+          <w:b w:val="1"/>
+          <w:sz w:val="24"/>
+          <w:szCs w:val="24"/>
+        </w:rPr>
+      </w:pPr>
+      <w:r>
+        <w:rPr>
+          <w:b w:val="1"/>
+          <w:sz w:val="24"/>
+          <w:szCs w:val="24"/>
+          <w:rtl w:val="0"/>
+        </w:rPr>
+        <w:t xml:space="preserve">Use case diagram</w:t>
+      </w:r>
+    </w:p>
+    <w:p>
+      <w:pPr>
+        <w:spacing w:after="120" w:lineRule="auto"/>
+        <w:jc w:val="left"/>
+        <w:rPr>
+          <w:b w:val="1"/>
+          <w:sz w:val="24"/>
+          <w:szCs w:val="24"/>
+        </w:rPr>
+      </w:pPr>
+      <w:r>
+        <w:rPr>
+          <w:b w:val="1"/>
+          <w:sz w:val="24"/>
+          <w:szCs w:val="24"/>
+        </w:rPr>
+        <w:drawing>
+          <wp:inline distB="114300" distT="114300" distL="114300" distR="114300">
+            <wp:extent cx="6199823" cy="5724525"/>
+            <wp:effectExtent b="0" l="0" r="0" t="0"/>
+            <wp:docPr id="1" name="image1.png"/>
+            <a:graphic>
+              <a:graphicData uri="http://schemas.openxmlformats.org/drawingml/2006/picture">
+                <pic:pic>
+                  <pic:nvPicPr>
+                    <pic:cNvPr id="0" name="image1.png"/>
+                    <pic:cNvPicPr preferRelativeResize="0"/>
+                  </pic:nvPicPr>
+                  <pic:blipFill>
+                    <a:blip r:embed="rId6"/>
+                    <a:srcRect b="0" l="0" r="0" t="0"/>
+                    <a:stretch>
+                      <a:fillRect/>
+                    </a:stretch>
+                  </pic:blipFill>
+                  <pic:spPr>
+                    <a:xfrm>
+                      <a:off x="0" y="0"/>
+                      <a:ext cx="6199823" cy="5724525"/>
+                    </a:xfrm>
+                    <a:prstGeom prst="rect"/>
+                    <a:ln/>
+                  </pic:spPr>
+                </pic:pic>
+              </a:graphicData>
+            </a:graphic>
+          </wp:inline>
+        </w:drawing>
+      </w:r>
+      <w:r>
+        <w:rPr>
+          <w:rtl w:val="0"/>
+        </w:rPr>
+      </w:r>
+    </w:p>
+    <w:p>
+      <w:pPr>
+        <w:spacing w:after="120" w:lineRule="auto"/>
+        <w:jc w:val="left"/>
         <w:rPr/>
       </w:pPr>
       <w:r>
@@ -1932,9 +2007,9 @@
       </w:r>
     </w:p>
     <w:sectPr>
-      <w:headerReference r:id="rId6" w:type="default"/>
-      <w:footerReference r:id="rId7" w:type="default"/>
-      <w:footerReference r:id="rId8" w:type="even"/>
+      <w:headerReference r:id="rId7" w:type="default"/>
+      <w:footerReference r:id="rId8" w:type="default"/>
+      <w:footerReference r:id="rId9" w:type="even"/>
       <w:pgSz w:h="15840" w:w="12240"/>
       <w:pgMar w:bottom="1417" w:top="1417" w:left="1701" w:right="1701" w:header="720" w:footer="720"/>
       <w:pgNumType w:start="1"/>

</xml_diff>

<commit_message>
use case description added to SRS
</commit_message>
<xml_diff>
--- a/documents/SRS.docx
+++ b/documents/SRS.docx
@@ -1991,6 +1991,2532 @@
         </w:rPr>
       </w:r>
     </w:p>
+    <w:p>
+      <w:pPr>
+        <w:spacing w:after="120" w:lineRule="auto"/>
+        <w:jc w:val="left"/>
+        <w:rPr>
+          <w:sz w:val="24"/>
+          <w:szCs w:val="24"/>
+        </w:rPr>
+      </w:pPr>
+      <w:r>
+        <w:rPr>
+          <w:rtl w:val="0"/>
+        </w:rPr>
+      </w:r>
+    </w:p>
+    <w:tbl>
+      <w:tblPr>
+        <w:tblStyle w:val="Table4"/>
+        <w:tblW w:w="8676.0" w:type="dxa"/>
+        <w:jc w:val="left"/>
+        <w:tblInd w:w="377.99999999999994" w:type="dxa"/>
+        <w:tblBorders>
+          <w:top w:color="000000" w:space="0" w:sz="4" w:val="single"/>
+          <w:left w:color="000000" w:space="0" w:sz="4" w:val="single"/>
+          <w:bottom w:color="000000" w:space="0" w:sz="4" w:val="single"/>
+          <w:right w:color="000000" w:space="0" w:sz="4" w:val="single"/>
+          <w:insideH w:color="000000" w:space="0" w:sz="4" w:val="single"/>
+          <w:insideV w:color="000000" w:space="0" w:sz="4" w:val="single"/>
+        </w:tblBorders>
+        <w:tblLayout w:type="fixed"/>
+        <w:tblLook w:val="0000"/>
+      </w:tblPr>
+      <w:tblGrid>
+        <w:gridCol w:w="1440"/>
+        <w:gridCol w:w="7236"/>
+        <w:tblGridChange w:id="0">
+          <w:tblGrid>
+            <w:gridCol w:w="1440"/>
+            <w:gridCol w:w="7236"/>
+          </w:tblGrid>
+        </w:tblGridChange>
+      </w:tblGrid>
+      <w:tr>
+        <w:trPr>
+          <w:trHeight w:val="355" w:hRule="atLeast"/>
+        </w:trPr>
+        <w:tc>
+          <w:tcPr>
+            <w:vAlign w:val="top"/>
+          </w:tcPr>
+          <w:p>
+            <w:pPr>
+              <w:spacing w:after="120" w:lineRule="auto"/>
+              <w:jc w:val="left"/>
+              <w:rPr/>
+            </w:pPr>
+            <w:r>
+              <w:rPr>
+                <w:b w:val="1"/>
+                <w:rtl w:val="0"/>
+              </w:rPr>
+              <w:t xml:space="preserve">Use Case Number:</w:t>
+            </w:r>
+            <w:r>
+              <w:rPr>
+                <w:rtl w:val="0"/>
+              </w:rPr>
+            </w:r>
+          </w:p>
+        </w:tc>
+        <w:tc>
+          <w:tcPr>
+            <w:vAlign w:val="top"/>
+          </w:tcPr>
+          <w:p>
+            <w:pPr>
+              <w:spacing w:after="120" w:lineRule="auto"/>
+              <w:jc w:val="left"/>
+              <w:rPr/>
+            </w:pPr>
+            <w:r>
+              <w:rPr>
+                <w:rtl w:val="0"/>
+              </w:rPr>
+              <w:t xml:space="preserve">1</w:t>
+            </w:r>
+            <w:r>
+              <w:rPr>
+                <w:rtl w:val="0"/>
+              </w:rPr>
+            </w:r>
+          </w:p>
+        </w:tc>
+      </w:tr>
+      <w:tr>
+        <w:tc>
+          <w:tcPr>
+            <w:vAlign w:val="top"/>
+          </w:tcPr>
+          <w:p>
+            <w:pPr>
+              <w:spacing w:after="120" w:lineRule="auto"/>
+              <w:jc w:val="left"/>
+              <w:rPr/>
+            </w:pPr>
+            <w:r>
+              <w:rPr>
+                <w:b w:val="1"/>
+                <w:rtl w:val="0"/>
+              </w:rPr>
+              <w:t xml:space="preserve">Use Case Name:</w:t>
+            </w:r>
+            <w:r>
+              <w:rPr>
+                <w:rtl w:val="0"/>
+              </w:rPr>
+            </w:r>
+          </w:p>
+        </w:tc>
+        <w:tc>
+          <w:tcPr>
+            <w:vAlign w:val="top"/>
+          </w:tcPr>
+          <w:p>
+            <w:pPr>
+              <w:spacing w:after="0" w:lineRule="auto"/>
+              <w:jc w:val="left"/>
+              <w:rPr>
+                <w:rFonts w:ascii="Times New Roman" w:cs="Times New Roman" w:eastAsia="Times New Roman" w:hAnsi="Times New Roman"/>
+                <w:sz w:val="22"/>
+                <w:szCs w:val="22"/>
+              </w:rPr>
+            </w:pPr>
+            <w:r>
+              <w:rPr>
+                <w:rFonts w:ascii="Times New Roman" w:cs="Times New Roman" w:eastAsia="Times New Roman" w:hAnsi="Times New Roman"/>
+                <w:sz w:val="22"/>
+                <w:szCs w:val="22"/>
+                <w:rtl w:val="0"/>
+              </w:rPr>
+              <w:t xml:space="preserve">Real Time Prediction of hourly or daily energy consumption with Notebook without User Interface.</w:t>
+            </w:r>
+            <w:r>
+              <w:rPr>
+                <w:rtl w:val="0"/>
+              </w:rPr>
+            </w:r>
+          </w:p>
+        </w:tc>
+      </w:tr>
+      <w:tr>
+        <w:tc>
+          <w:tcPr>
+            <w:vAlign w:val="top"/>
+          </w:tcPr>
+          <w:p>
+            <w:pPr>
+              <w:spacing w:after="120" w:lineRule="auto"/>
+              <w:jc w:val="left"/>
+              <w:rPr/>
+            </w:pPr>
+            <w:r>
+              <w:rPr>
+                <w:b w:val="1"/>
+                <w:rtl w:val="0"/>
+              </w:rPr>
+              <w:t xml:space="preserve">Overview:</w:t>
+            </w:r>
+            <w:r>
+              <w:rPr>
+                <w:rtl w:val="0"/>
+              </w:rPr>
+            </w:r>
+          </w:p>
+        </w:tc>
+        <w:tc>
+          <w:tcPr>
+            <w:vAlign w:val="top"/>
+          </w:tcPr>
+          <w:p>
+            <w:pPr>
+              <w:spacing w:after="0" w:lineRule="auto"/>
+              <w:jc w:val="left"/>
+              <w:rPr>
+                <w:color w:val="070fa9"/>
+              </w:rPr>
+            </w:pPr>
+            <w:r>
+              <w:rPr>
+                <w:rFonts w:ascii="Times New Roman" w:cs="Times New Roman" w:eastAsia="Times New Roman" w:hAnsi="Times New Roman"/>
+                <w:sz w:val="22"/>
+                <w:szCs w:val="22"/>
+                <w:rtl w:val="0"/>
+              </w:rPr>
+              <w:t xml:space="preserve">Users can get the prediction of hourly and daily energy consumption by using Jupyter Notebook. This can be very useful for the customer to already know the future consumption and therefore can take measures to reduce consumption.</w:t>
+            </w:r>
+            <w:r>
+              <w:rPr>
+                <w:rtl w:val="0"/>
+              </w:rPr>
+            </w:r>
+          </w:p>
+        </w:tc>
+      </w:tr>
+      <w:tr>
+        <w:tc>
+          <w:tcPr>
+            <w:vAlign w:val="top"/>
+          </w:tcPr>
+          <w:p>
+            <w:pPr>
+              <w:spacing w:after="120" w:lineRule="auto"/>
+              <w:jc w:val="left"/>
+              <w:rPr/>
+            </w:pPr>
+            <w:r>
+              <w:rPr>
+                <w:b w:val="1"/>
+                <w:rtl w:val="0"/>
+              </w:rPr>
+              <w:t xml:space="preserve">Actors:</w:t>
+            </w:r>
+            <w:r>
+              <w:rPr>
+                <w:rtl w:val="0"/>
+              </w:rPr>
+            </w:r>
+          </w:p>
+        </w:tc>
+        <w:tc>
+          <w:tcPr>
+            <w:vAlign w:val="top"/>
+          </w:tcPr>
+          <w:p>
+            <w:pPr>
+              <w:spacing w:after="120" w:lineRule="auto"/>
+              <w:jc w:val="left"/>
+              <w:rPr>
+                <w:color w:val="070fa9"/>
+              </w:rPr>
+            </w:pPr>
+            <w:r>
+              <w:rPr>
+                <w:rtl w:val="0"/>
+              </w:rPr>
+              <w:t xml:space="preserve">Owner, Finance Department</w:t>
+            </w:r>
+            <w:r>
+              <w:rPr>
+                <w:rtl w:val="0"/>
+              </w:rPr>
+            </w:r>
+          </w:p>
+        </w:tc>
+      </w:tr>
+      <w:tr>
+        <w:tc>
+          <w:tcPr>
+            <w:vAlign w:val="top"/>
+          </w:tcPr>
+          <w:p>
+            <w:pPr>
+              <w:spacing w:after="120" w:lineRule="auto"/>
+              <w:jc w:val="left"/>
+              <w:rPr/>
+            </w:pPr>
+            <w:r>
+              <w:rPr>
+                <w:b w:val="1"/>
+                <w:rtl w:val="0"/>
+              </w:rPr>
+              <w:t xml:space="preserve">Pre condition:</w:t>
+            </w:r>
+            <w:r>
+              <w:rPr>
+                <w:rtl w:val="0"/>
+              </w:rPr>
+            </w:r>
+          </w:p>
+        </w:tc>
+        <w:tc>
+          <w:tcPr>
+            <w:vAlign w:val="top"/>
+          </w:tcPr>
+          <w:p>
+            <w:pPr>
+              <w:spacing w:after="120" w:lineRule="auto"/>
+              <w:jc w:val="left"/>
+              <w:rPr/>
+            </w:pPr>
+            <w:r>
+              <w:rPr>
+                <w:rtl w:val="0"/>
+              </w:rPr>
+              <w:t xml:space="preserve">The data of the building is required to train the model. Data cleaning and feature engineering is required before training the model. </w:t>
+            </w:r>
+            <w:r>
+              <w:rPr>
+                <w:rtl w:val="0"/>
+              </w:rPr>
+            </w:r>
+          </w:p>
+        </w:tc>
+      </w:tr>
+      <w:tr>
+        <w:tc>
+          <w:tcPr>
+            <w:vAlign w:val="top"/>
+          </w:tcPr>
+          <w:p>
+            <w:pPr>
+              <w:spacing w:after="120" w:lineRule="auto"/>
+              <w:jc w:val="left"/>
+              <w:rPr/>
+            </w:pPr>
+            <w:r>
+              <w:rPr>
+                <w:b w:val="1"/>
+                <w:rtl w:val="0"/>
+              </w:rPr>
+              <w:t xml:space="preserve">Flow:</w:t>
+            </w:r>
+            <w:r>
+              <w:rPr>
+                <w:rtl w:val="0"/>
+              </w:rPr>
+            </w:r>
+          </w:p>
+        </w:tc>
+        <w:tc>
+          <w:tcPr>
+            <w:vAlign w:val="top"/>
+          </w:tcPr>
+          <w:p>
+            <w:pPr>
+              <w:spacing w:after="120" w:lineRule="auto"/>
+              <w:jc w:val="left"/>
+              <w:rPr>
+                <w:color w:val="070fa9"/>
+              </w:rPr>
+            </w:pPr>
+            <w:r>
+              <w:rPr>
+                <w:rtl w:val="0"/>
+              </w:rPr>
+              <w:t xml:space="preserve">User will give the date and time to get to know data consumption.</w:t>
+            </w:r>
+            <w:r>
+              <w:rPr>
+                <w:rtl w:val="0"/>
+              </w:rPr>
+            </w:r>
+          </w:p>
+        </w:tc>
+      </w:tr>
+      <w:tr>
+        <w:tc>
+          <w:tcPr>
+            <w:vAlign w:val="top"/>
+          </w:tcPr>
+          <w:p>
+            <w:pPr>
+              <w:spacing w:after="120" w:lineRule="auto"/>
+              <w:jc w:val="left"/>
+              <w:rPr/>
+            </w:pPr>
+            <w:r>
+              <w:rPr>
+                <w:b w:val="1"/>
+                <w:rtl w:val="0"/>
+              </w:rPr>
+              <w:t xml:space="preserve">Post Condition:</w:t>
+            </w:r>
+            <w:r>
+              <w:rPr>
+                <w:rtl w:val="0"/>
+              </w:rPr>
+            </w:r>
+          </w:p>
+        </w:tc>
+        <w:tc>
+          <w:tcPr>
+            <w:vAlign w:val="top"/>
+          </w:tcPr>
+          <w:p>
+            <w:pPr>
+              <w:spacing w:after="120" w:lineRule="auto"/>
+              <w:jc w:val="left"/>
+              <w:rPr>
+                <w:highlight w:val="white"/>
+              </w:rPr>
+            </w:pPr>
+            <w:r>
+              <w:rPr>
+                <w:highlight w:val="white"/>
+                <w:rtl w:val="0"/>
+              </w:rPr>
+              <w:t xml:space="preserve">User will get the real time prediction of the energy consumption. </w:t>
+            </w:r>
+            <w:r>
+              <w:rPr>
+                <w:rtl w:val="0"/>
+              </w:rPr>
+            </w:r>
+          </w:p>
+        </w:tc>
+      </w:tr>
+    </w:tbl>
+    <w:p>
+      <w:pPr>
+        <w:jc w:val="left"/>
+        <w:rPr>
+          <w:sz w:val="24"/>
+          <w:szCs w:val="24"/>
+        </w:rPr>
+      </w:pPr>
+      <w:r>
+        <w:rPr>
+          <w:rtl w:val="0"/>
+        </w:rPr>
+      </w:r>
+    </w:p>
+    <w:p>
+      <w:pPr>
+        <w:spacing w:after="120" w:lineRule="auto"/>
+        <w:jc w:val="left"/>
+        <w:rPr>
+          <w:sz w:val="24"/>
+          <w:szCs w:val="24"/>
+        </w:rPr>
+      </w:pPr>
+      <w:r>
+        <w:rPr>
+          <w:rtl w:val="0"/>
+        </w:rPr>
+      </w:r>
+    </w:p>
+    <w:tbl>
+      <w:tblPr>
+        <w:tblStyle w:val="Table5"/>
+        <w:tblW w:w="8676.0" w:type="dxa"/>
+        <w:jc w:val="left"/>
+        <w:tblInd w:w="377.99999999999994" w:type="dxa"/>
+        <w:tblBorders>
+          <w:top w:color="000000" w:space="0" w:sz="4" w:val="single"/>
+          <w:left w:color="000000" w:space="0" w:sz="4" w:val="single"/>
+          <w:bottom w:color="000000" w:space="0" w:sz="4" w:val="single"/>
+          <w:right w:color="000000" w:space="0" w:sz="4" w:val="single"/>
+          <w:insideH w:color="000000" w:space="0" w:sz="4" w:val="single"/>
+          <w:insideV w:color="000000" w:space="0" w:sz="4" w:val="single"/>
+        </w:tblBorders>
+        <w:tblLayout w:type="fixed"/>
+        <w:tblLook w:val="0000"/>
+      </w:tblPr>
+      <w:tblGrid>
+        <w:gridCol w:w="1440"/>
+        <w:gridCol w:w="7236"/>
+        <w:tblGridChange w:id="0">
+          <w:tblGrid>
+            <w:gridCol w:w="1440"/>
+            <w:gridCol w:w="7236"/>
+          </w:tblGrid>
+        </w:tblGridChange>
+      </w:tblGrid>
+      <w:tr>
+        <w:trPr>
+          <w:trHeight w:val="355" w:hRule="atLeast"/>
+        </w:trPr>
+        <w:tc>
+          <w:tcPr>
+            <w:vAlign w:val="top"/>
+          </w:tcPr>
+          <w:p>
+            <w:pPr>
+              <w:spacing w:after="120" w:lineRule="auto"/>
+              <w:jc w:val="left"/>
+              <w:rPr/>
+            </w:pPr>
+            <w:r>
+              <w:rPr>
+                <w:b w:val="1"/>
+                <w:rtl w:val="0"/>
+              </w:rPr>
+              <w:t xml:space="preserve">Use Case Number:</w:t>
+            </w:r>
+            <w:r>
+              <w:rPr>
+                <w:rtl w:val="0"/>
+              </w:rPr>
+            </w:r>
+          </w:p>
+        </w:tc>
+        <w:tc>
+          <w:tcPr>
+            <w:vAlign w:val="top"/>
+          </w:tcPr>
+          <w:p>
+            <w:pPr>
+              <w:spacing w:after="120" w:lineRule="auto"/>
+              <w:jc w:val="left"/>
+              <w:rPr/>
+            </w:pPr>
+            <w:r>
+              <w:rPr>
+                <w:rtl w:val="0"/>
+              </w:rPr>
+              <w:t xml:space="preserve">2</w:t>
+            </w:r>
+          </w:p>
+        </w:tc>
+      </w:tr>
+      <w:tr>
+        <w:tc>
+          <w:tcPr>
+            <w:vAlign w:val="top"/>
+          </w:tcPr>
+          <w:p>
+            <w:pPr>
+              <w:spacing w:after="120" w:lineRule="auto"/>
+              <w:jc w:val="left"/>
+              <w:rPr/>
+            </w:pPr>
+            <w:r>
+              <w:rPr>
+                <w:b w:val="1"/>
+                <w:rtl w:val="0"/>
+              </w:rPr>
+              <w:t xml:space="preserve">Use Case Name:</w:t>
+            </w:r>
+            <w:r>
+              <w:rPr>
+                <w:rtl w:val="0"/>
+              </w:rPr>
+            </w:r>
+          </w:p>
+        </w:tc>
+        <w:tc>
+          <w:tcPr>
+            <w:vAlign w:val="top"/>
+          </w:tcPr>
+          <w:p>
+            <w:pPr>
+              <w:spacing w:after="0" w:lineRule="auto"/>
+              <w:jc w:val="left"/>
+              <w:rPr>
+                <w:rFonts w:ascii="Times New Roman" w:cs="Times New Roman" w:eastAsia="Times New Roman" w:hAnsi="Times New Roman"/>
+                <w:sz w:val="22"/>
+                <w:szCs w:val="22"/>
+              </w:rPr>
+            </w:pPr>
+            <w:r>
+              <w:rPr>
+                <w:rFonts w:ascii="Times New Roman" w:cs="Times New Roman" w:eastAsia="Times New Roman" w:hAnsi="Times New Roman"/>
+                <w:sz w:val="22"/>
+                <w:szCs w:val="22"/>
+                <w:rtl w:val="0"/>
+              </w:rPr>
+              <w:t xml:space="preserve">Graphical Analysis of the energy consumption</w:t>
+            </w:r>
+          </w:p>
+        </w:tc>
+      </w:tr>
+      <w:tr>
+        <w:tc>
+          <w:tcPr>
+            <w:vAlign w:val="top"/>
+          </w:tcPr>
+          <w:p>
+            <w:pPr>
+              <w:spacing w:after="120" w:lineRule="auto"/>
+              <w:jc w:val="left"/>
+              <w:rPr/>
+            </w:pPr>
+            <w:r>
+              <w:rPr>
+                <w:b w:val="1"/>
+                <w:rtl w:val="0"/>
+              </w:rPr>
+              <w:t xml:space="preserve">Overview:</w:t>
+            </w:r>
+            <w:r>
+              <w:rPr>
+                <w:rtl w:val="0"/>
+              </w:rPr>
+            </w:r>
+          </w:p>
+        </w:tc>
+        <w:tc>
+          <w:tcPr>
+            <w:vAlign w:val="top"/>
+          </w:tcPr>
+          <w:p>
+            <w:pPr>
+              <w:spacing w:after="0" w:lineRule="auto"/>
+              <w:jc w:val="left"/>
+              <w:rPr>
+                <w:color w:val="070fa9"/>
+              </w:rPr>
+            </w:pPr>
+            <w:r>
+              <w:rPr>
+                <w:rFonts w:ascii="Times New Roman" w:cs="Times New Roman" w:eastAsia="Times New Roman" w:hAnsi="Times New Roman"/>
+                <w:sz w:val="22"/>
+                <w:szCs w:val="22"/>
+                <w:rtl w:val="0"/>
+              </w:rPr>
+              <w:t xml:space="preserve">Users can get the graphical analysis of the energy consumption. The graph will show monthly, weekly, daily, hourly energy consumption. This will help user to know which time has the peak energy consumption, why and so on.</w:t>
+            </w:r>
+            <w:r>
+              <w:rPr>
+                <w:rtl w:val="0"/>
+              </w:rPr>
+            </w:r>
+          </w:p>
+        </w:tc>
+      </w:tr>
+      <w:tr>
+        <w:tc>
+          <w:tcPr>
+            <w:vAlign w:val="top"/>
+          </w:tcPr>
+          <w:p>
+            <w:pPr>
+              <w:spacing w:after="120" w:lineRule="auto"/>
+              <w:jc w:val="left"/>
+              <w:rPr/>
+            </w:pPr>
+            <w:r>
+              <w:rPr>
+                <w:b w:val="1"/>
+                <w:rtl w:val="0"/>
+              </w:rPr>
+              <w:t xml:space="preserve">Actors:</w:t>
+            </w:r>
+            <w:r>
+              <w:rPr>
+                <w:rtl w:val="0"/>
+              </w:rPr>
+            </w:r>
+          </w:p>
+        </w:tc>
+        <w:tc>
+          <w:tcPr>
+            <w:vAlign w:val="top"/>
+          </w:tcPr>
+          <w:p>
+            <w:pPr>
+              <w:spacing w:after="120" w:lineRule="auto"/>
+              <w:jc w:val="left"/>
+              <w:rPr>
+                <w:color w:val="070fa9"/>
+              </w:rPr>
+            </w:pPr>
+            <w:r>
+              <w:rPr>
+                <w:rtl w:val="0"/>
+              </w:rPr>
+              <w:t xml:space="preserve">Finance Department</w:t>
+            </w:r>
+            <w:r>
+              <w:rPr>
+                <w:rtl w:val="0"/>
+              </w:rPr>
+            </w:r>
+          </w:p>
+        </w:tc>
+      </w:tr>
+      <w:tr>
+        <w:tc>
+          <w:tcPr>
+            <w:vAlign w:val="top"/>
+          </w:tcPr>
+          <w:p>
+            <w:pPr>
+              <w:spacing w:after="120" w:lineRule="auto"/>
+              <w:jc w:val="left"/>
+              <w:rPr/>
+            </w:pPr>
+            <w:r>
+              <w:rPr>
+                <w:b w:val="1"/>
+                <w:rtl w:val="0"/>
+              </w:rPr>
+              <w:t xml:space="preserve">Pre condition:</w:t>
+            </w:r>
+            <w:r>
+              <w:rPr>
+                <w:rtl w:val="0"/>
+              </w:rPr>
+            </w:r>
+          </w:p>
+        </w:tc>
+        <w:tc>
+          <w:tcPr>
+            <w:vAlign w:val="top"/>
+          </w:tcPr>
+          <w:p>
+            <w:pPr>
+              <w:spacing w:after="120" w:lineRule="auto"/>
+              <w:jc w:val="left"/>
+              <w:rPr/>
+            </w:pPr>
+            <w:r>
+              <w:rPr>
+                <w:rtl w:val="0"/>
+              </w:rPr>
+              <w:t xml:space="preserve">The database of the past energy consumption is required. </w:t>
+            </w:r>
+          </w:p>
+        </w:tc>
+      </w:tr>
+      <w:tr>
+        <w:tc>
+          <w:tcPr>
+            <w:vAlign w:val="top"/>
+          </w:tcPr>
+          <w:p>
+            <w:pPr>
+              <w:spacing w:after="120" w:lineRule="auto"/>
+              <w:jc w:val="left"/>
+              <w:rPr/>
+            </w:pPr>
+            <w:r>
+              <w:rPr>
+                <w:b w:val="1"/>
+                <w:rtl w:val="0"/>
+              </w:rPr>
+              <w:t xml:space="preserve">Flow:</w:t>
+            </w:r>
+            <w:r>
+              <w:rPr>
+                <w:rtl w:val="0"/>
+              </w:rPr>
+            </w:r>
+          </w:p>
+        </w:tc>
+        <w:tc>
+          <w:tcPr>
+            <w:vAlign w:val="top"/>
+          </w:tcPr>
+          <w:p>
+            <w:pPr>
+              <w:spacing w:after="120" w:lineRule="auto"/>
+              <w:jc w:val="left"/>
+              <w:rPr>
+                <w:color w:val="070fa9"/>
+              </w:rPr>
+            </w:pPr>
+            <w:r>
+              <w:rPr>
+                <w:rtl w:val="0"/>
+              </w:rPr>
+              <w:t xml:space="preserve">User will give the time range for which graphical analysis is to be done.</w:t>
+            </w:r>
+            <w:r>
+              <w:rPr>
+                <w:rtl w:val="0"/>
+              </w:rPr>
+            </w:r>
+          </w:p>
+        </w:tc>
+      </w:tr>
+      <w:tr>
+        <w:tc>
+          <w:tcPr>
+            <w:vAlign w:val="top"/>
+          </w:tcPr>
+          <w:p>
+            <w:pPr>
+              <w:spacing w:after="120" w:lineRule="auto"/>
+              <w:jc w:val="left"/>
+              <w:rPr/>
+            </w:pPr>
+            <w:r>
+              <w:rPr>
+                <w:b w:val="1"/>
+                <w:rtl w:val="0"/>
+              </w:rPr>
+              <w:t xml:space="preserve">Post Condition:</w:t>
+            </w:r>
+            <w:r>
+              <w:rPr>
+                <w:rtl w:val="0"/>
+              </w:rPr>
+            </w:r>
+          </w:p>
+        </w:tc>
+        <w:tc>
+          <w:tcPr>
+            <w:vAlign w:val="top"/>
+          </w:tcPr>
+          <w:p>
+            <w:pPr>
+              <w:spacing w:after="120" w:lineRule="auto"/>
+              <w:jc w:val="left"/>
+              <w:rPr>
+                <w:highlight w:val="white"/>
+              </w:rPr>
+            </w:pPr>
+            <w:r>
+              <w:rPr>
+                <w:highlight w:val="white"/>
+                <w:rtl w:val="0"/>
+              </w:rPr>
+              <w:t xml:space="preserve">The graph of the energy consumption will be displayed </w:t>
+            </w:r>
+          </w:p>
+        </w:tc>
+      </w:tr>
+    </w:tbl>
+    <w:p>
+      <w:pPr>
+        <w:jc w:val="left"/>
+        <w:rPr>
+          <w:sz w:val="24"/>
+          <w:szCs w:val="24"/>
+        </w:rPr>
+      </w:pPr>
+      <w:r>
+        <w:rPr>
+          <w:rtl w:val="0"/>
+        </w:rPr>
+      </w:r>
+    </w:p>
+    <w:p>
+      <w:pPr>
+        <w:jc w:val="left"/>
+        <w:rPr>
+          <w:sz w:val="24"/>
+          <w:szCs w:val="24"/>
+        </w:rPr>
+      </w:pPr>
+      <w:r>
+        <w:rPr>
+          <w:rtl w:val="0"/>
+        </w:rPr>
+      </w:r>
+    </w:p>
+    <w:p>
+      <w:pPr>
+        <w:jc w:val="left"/>
+        <w:rPr>
+          <w:sz w:val="24"/>
+          <w:szCs w:val="24"/>
+        </w:rPr>
+      </w:pPr>
+      <w:r>
+        <w:rPr>
+          <w:rtl w:val="0"/>
+        </w:rPr>
+      </w:r>
+    </w:p>
+    <w:p>
+      <w:pPr>
+        <w:spacing w:after="120" w:lineRule="auto"/>
+        <w:jc w:val="left"/>
+        <w:rPr>
+          <w:sz w:val="24"/>
+          <w:szCs w:val="24"/>
+        </w:rPr>
+      </w:pPr>
+      <w:r>
+        <w:rPr>
+          <w:rtl w:val="0"/>
+        </w:rPr>
+      </w:r>
+    </w:p>
+    <w:p>
+      <w:pPr>
+        <w:spacing w:after="120" w:lineRule="auto"/>
+        <w:jc w:val="left"/>
+        <w:rPr>
+          <w:sz w:val="24"/>
+          <w:szCs w:val="24"/>
+        </w:rPr>
+      </w:pPr>
+      <w:r>
+        <w:rPr>
+          <w:rtl w:val="0"/>
+        </w:rPr>
+      </w:r>
+    </w:p>
+    <w:tbl>
+      <w:tblPr>
+        <w:tblStyle w:val="Table6"/>
+        <w:tblW w:w="8676.0" w:type="dxa"/>
+        <w:jc w:val="left"/>
+        <w:tblInd w:w="377.99999999999994" w:type="dxa"/>
+        <w:tblBorders>
+          <w:top w:color="000000" w:space="0" w:sz="4" w:val="single"/>
+          <w:left w:color="000000" w:space="0" w:sz="4" w:val="single"/>
+          <w:bottom w:color="000000" w:space="0" w:sz="4" w:val="single"/>
+          <w:right w:color="000000" w:space="0" w:sz="4" w:val="single"/>
+          <w:insideH w:color="000000" w:space="0" w:sz="4" w:val="single"/>
+          <w:insideV w:color="000000" w:space="0" w:sz="4" w:val="single"/>
+        </w:tblBorders>
+        <w:tblLayout w:type="fixed"/>
+        <w:tblLook w:val="0000"/>
+      </w:tblPr>
+      <w:tblGrid>
+        <w:gridCol w:w="1440"/>
+        <w:gridCol w:w="7236"/>
+        <w:tblGridChange w:id="0">
+          <w:tblGrid>
+            <w:gridCol w:w="1440"/>
+            <w:gridCol w:w="7236"/>
+          </w:tblGrid>
+        </w:tblGridChange>
+      </w:tblGrid>
+      <w:tr>
+        <w:trPr>
+          <w:trHeight w:val="355" w:hRule="atLeast"/>
+        </w:trPr>
+        <w:tc>
+          <w:tcPr>
+            <w:vAlign w:val="top"/>
+          </w:tcPr>
+          <w:p>
+            <w:pPr>
+              <w:spacing w:after="120" w:lineRule="auto"/>
+              <w:jc w:val="left"/>
+              <w:rPr/>
+            </w:pPr>
+            <w:r>
+              <w:rPr>
+                <w:b w:val="1"/>
+                <w:rtl w:val="0"/>
+              </w:rPr>
+              <w:t xml:space="preserve">Use Case Number:</w:t>
+            </w:r>
+            <w:r>
+              <w:rPr>
+                <w:rtl w:val="0"/>
+              </w:rPr>
+            </w:r>
+          </w:p>
+        </w:tc>
+        <w:tc>
+          <w:tcPr>
+            <w:vAlign w:val="top"/>
+          </w:tcPr>
+          <w:p>
+            <w:pPr>
+              <w:spacing w:after="120" w:lineRule="auto"/>
+              <w:jc w:val="left"/>
+              <w:rPr/>
+            </w:pPr>
+            <w:r>
+              <w:rPr>
+                <w:rtl w:val="0"/>
+              </w:rPr>
+              <w:t xml:space="preserve">3</w:t>
+            </w:r>
+          </w:p>
+        </w:tc>
+      </w:tr>
+      <w:tr>
+        <w:tc>
+          <w:tcPr>
+            <w:vAlign w:val="top"/>
+          </w:tcPr>
+          <w:p>
+            <w:pPr>
+              <w:spacing w:after="120" w:lineRule="auto"/>
+              <w:jc w:val="left"/>
+              <w:rPr/>
+            </w:pPr>
+            <w:r>
+              <w:rPr>
+                <w:b w:val="1"/>
+                <w:rtl w:val="0"/>
+              </w:rPr>
+              <w:t xml:space="preserve">Use Case Name:</w:t>
+            </w:r>
+            <w:r>
+              <w:rPr>
+                <w:rtl w:val="0"/>
+              </w:rPr>
+            </w:r>
+          </w:p>
+        </w:tc>
+        <w:tc>
+          <w:tcPr>
+            <w:vAlign w:val="top"/>
+          </w:tcPr>
+          <w:p>
+            <w:pPr>
+              <w:spacing w:after="0" w:lineRule="auto"/>
+              <w:jc w:val="left"/>
+              <w:rPr>
+                <w:rFonts w:ascii="Times New Roman" w:cs="Times New Roman" w:eastAsia="Times New Roman" w:hAnsi="Times New Roman"/>
+                <w:sz w:val="22"/>
+                <w:szCs w:val="22"/>
+              </w:rPr>
+            </w:pPr>
+            <w:r>
+              <w:rPr>
+                <w:rFonts w:ascii="Times New Roman" w:cs="Times New Roman" w:eastAsia="Times New Roman" w:hAnsi="Times New Roman"/>
+                <w:sz w:val="22"/>
+                <w:szCs w:val="22"/>
+                <w:rtl w:val="0"/>
+              </w:rPr>
+              <w:t xml:space="preserve">User Interface</w:t>
+            </w:r>
+          </w:p>
+        </w:tc>
+      </w:tr>
+      <w:tr>
+        <w:tc>
+          <w:tcPr>
+            <w:vAlign w:val="top"/>
+          </w:tcPr>
+          <w:p>
+            <w:pPr>
+              <w:spacing w:after="120" w:lineRule="auto"/>
+              <w:jc w:val="left"/>
+              <w:rPr/>
+            </w:pPr>
+            <w:r>
+              <w:rPr>
+                <w:b w:val="1"/>
+                <w:rtl w:val="0"/>
+              </w:rPr>
+              <w:t xml:space="preserve">Overview:</w:t>
+            </w:r>
+            <w:r>
+              <w:rPr>
+                <w:rtl w:val="0"/>
+              </w:rPr>
+            </w:r>
+          </w:p>
+        </w:tc>
+        <w:tc>
+          <w:tcPr>
+            <w:vAlign w:val="top"/>
+          </w:tcPr>
+          <w:p>
+            <w:pPr>
+              <w:spacing w:after="0" w:lineRule="auto"/>
+              <w:jc w:val="left"/>
+              <w:rPr>
+                <w:color w:val="070fa9"/>
+              </w:rPr>
+            </w:pPr>
+            <w:r>
+              <w:rPr>
+                <w:rFonts w:ascii="Times New Roman" w:cs="Times New Roman" w:eastAsia="Times New Roman" w:hAnsi="Times New Roman"/>
+                <w:sz w:val="22"/>
+                <w:szCs w:val="22"/>
+                <w:rtl w:val="0"/>
+              </w:rPr>
+              <w:t xml:space="preserve">The users will be accessing the WebApp on a web browser. A responsive user interface will be designed to provide various functionalities.</w:t>
+            </w:r>
+            <w:r>
+              <w:rPr>
+                <w:rtl w:val="0"/>
+              </w:rPr>
+            </w:r>
+          </w:p>
+        </w:tc>
+      </w:tr>
+      <w:tr>
+        <w:tc>
+          <w:tcPr>
+            <w:vAlign w:val="top"/>
+          </w:tcPr>
+          <w:p>
+            <w:pPr>
+              <w:spacing w:after="120" w:lineRule="auto"/>
+              <w:jc w:val="left"/>
+              <w:rPr/>
+            </w:pPr>
+            <w:r>
+              <w:rPr>
+                <w:b w:val="1"/>
+                <w:rtl w:val="0"/>
+              </w:rPr>
+              <w:t xml:space="preserve">Actors:</w:t>
+            </w:r>
+            <w:r>
+              <w:rPr>
+                <w:rtl w:val="0"/>
+              </w:rPr>
+            </w:r>
+          </w:p>
+        </w:tc>
+        <w:tc>
+          <w:tcPr>
+            <w:vAlign w:val="top"/>
+          </w:tcPr>
+          <w:p>
+            <w:pPr>
+              <w:spacing w:after="120" w:lineRule="auto"/>
+              <w:jc w:val="left"/>
+              <w:rPr>
+                <w:color w:val="070fa9"/>
+              </w:rPr>
+            </w:pPr>
+            <w:r>
+              <w:rPr>
+                <w:rtl w:val="0"/>
+              </w:rPr>
+              <w:t xml:space="preserve">Owner, Finance Department</w:t>
+            </w:r>
+            <w:r>
+              <w:rPr>
+                <w:rtl w:val="0"/>
+              </w:rPr>
+            </w:r>
+          </w:p>
+        </w:tc>
+      </w:tr>
+      <w:tr>
+        <w:tc>
+          <w:tcPr>
+            <w:vAlign w:val="top"/>
+          </w:tcPr>
+          <w:p>
+            <w:pPr>
+              <w:spacing w:after="120" w:lineRule="auto"/>
+              <w:jc w:val="left"/>
+              <w:rPr/>
+            </w:pPr>
+            <w:r>
+              <w:rPr>
+                <w:b w:val="1"/>
+                <w:rtl w:val="0"/>
+              </w:rPr>
+              <w:t xml:space="preserve">Pre condition:</w:t>
+            </w:r>
+            <w:r>
+              <w:rPr>
+                <w:rtl w:val="0"/>
+              </w:rPr>
+            </w:r>
+          </w:p>
+        </w:tc>
+        <w:tc>
+          <w:tcPr>
+            <w:vAlign w:val="top"/>
+          </w:tcPr>
+          <w:p>
+            <w:pPr>
+              <w:spacing w:after="120" w:lineRule="auto"/>
+              <w:jc w:val="left"/>
+              <w:rPr/>
+            </w:pPr>
+            <w:r>
+              <w:rPr>
+                <w:rtl w:val="0"/>
+              </w:rPr>
+              <w:t xml:space="preserve">Specifications of the browser and the server on which it will be hosted.</w:t>
+            </w:r>
+          </w:p>
+        </w:tc>
+      </w:tr>
+      <w:tr>
+        <w:tc>
+          <w:tcPr>
+            <w:vAlign w:val="top"/>
+          </w:tcPr>
+          <w:p>
+            <w:pPr>
+              <w:spacing w:after="120" w:lineRule="auto"/>
+              <w:jc w:val="left"/>
+              <w:rPr/>
+            </w:pPr>
+            <w:r>
+              <w:rPr>
+                <w:b w:val="1"/>
+                <w:rtl w:val="0"/>
+              </w:rPr>
+              <w:t xml:space="preserve">Flow:</w:t>
+            </w:r>
+            <w:r>
+              <w:rPr>
+                <w:rtl w:val="0"/>
+              </w:rPr>
+            </w:r>
+          </w:p>
+        </w:tc>
+        <w:tc>
+          <w:tcPr>
+            <w:vAlign w:val="top"/>
+          </w:tcPr>
+          <w:p>
+            <w:pPr>
+              <w:spacing w:after="120" w:lineRule="auto"/>
+              <w:jc w:val="left"/>
+              <w:rPr>
+                <w:color w:val="070fa9"/>
+              </w:rPr>
+            </w:pPr>
+            <w:r>
+              <w:rPr>
+                <w:rtl w:val="0"/>
+              </w:rPr>
+              <w:t xml:space="preserve">Select the required functionality</w:t>
+            </w:r>
+            <w:r>
+              <w:rPr>
+                <w:rtl w:val="0"/>
+              </w:rPr>
+            </w:r>
+          </w:p>
+        </w:tc>
+      </w:tr>
+      <w:tr>
+        <w:tc>
+          <w:tcPr>
+            <w:vAlign w:val="top"/>
+          </w:tcPr>
+          <w:p>
+            <w:pPr>
+              <w:spacing w:after="120" w:lineRule="auto"/>
+              <w:jc w:val="left"/>
+              <w:rPr/>
+            </w:pPr>
+            <w:r>
+              <w:rPr>
+                <w:b w:val="1"/>
+                <w:rtl w:val="0"/>
+              </w:rPr>
+              <w:t xml:space="preserve">Post Condition:</w:t>
+            </w:r>
+            <w:r>
+              <w:rPr>
+                <w:rtl w:val="0"/>
+              </w:rPr>
+            </w:r>
+          </w:p>
+        </w:tc>
+        <w:tc>
+          <w:tcPr>
+            <w:vAlign w:val="top"/>
+          </w:tcPr>
+          <w:p>
+            <w:pPr>
+              <w:spacing w:after="120" w:lineRule="auto"/>
+              <w:jc w:val="left"/>
+              <w:rPr>
+                <w:highlight w:val="white"/>
+              </w:rPr>
+            </w:pPr>
+            <w:r>
+              <w:rPr>
+                <w:highlight w:val="white"/>
+                <w:rtl w:val="0"/>
+              </w:rPr>
+              <w:t xml:space="preserve">The required functionality is displayed. </w:t>
+            </w:r>
+          </w:p>
+        </w:tc>
+      </w:tr>
+    </w:tbl>
+    <w:p>
+      <w:pPr>
+        <w:jc w:val="left"/>
+        <w:rPr>
+          <w:sz w:val="24"/>
+          <w:szCs w:val="24"/>
+        </w:rPr>
+      </w:pPr>
+      <w:r>
+        <w:rPr>
+          <w:rtl w:val="0"/>
+        </w:rPr>
+      </w:r>
+    </w:p>
+    <w:p>
+      <w:pPr>
+        <w:jc w:val="left"/>
+        <w:rPr>
+          <w:sz w:val="24"/>
+          <w:szCs w:val="24"/>
+        </w:rPr>
+      </w:pPr>
+      <w:r>
+        <w:rPr>
+          <w:rtl w:val="0"/>
+        </w:rPr>
+      </w:r>
+    </w:p>
+    <w:p>
+      <w:pPr>
+        <w:spacing w:after="120" w:lineRule="auto"/>
+        <w:jc w:val="left"/>
+        <w:rPr>
+          <w:sz w:val="24"/>
+          <w:szCs w:val="24"/>
+        </w:rPr>
+      </w:pPr>
+      <w:r>
+        <w:rPr>
+          <w:rtl w:val="0"/>
+        </w:rPr>
+      </w:r>
+    </w:p>
+    <w:tbl>
+      <w:tblPr>
+        <w:tblStyle w:val="Table7"/>
+        <w:tblW w:w="8676.0" w:type="dxa"/>
+        <w:jc w:val="left"/>
+        <w:tblInd w:w="377.99999999999994" w:type="dxa"/>
+        <w:tblBorders>
+          <w:top w:color="000000" w:space="0" w:sz="4" w:val="single"/>
+          <w:left w:color="000000" w:space="0" w:sz="4" w:val="single"/>
+          <w:bottom w:color="000000" w:space="0" w:sz="4" w:val="single"/>
+          <w:right w:color="000000" w:space="0" w:sz="4" w:val="single"/>
+          <w:insideH w:color="000000" w:space="0" w:sz="4" w:val="single"/>
+          <w:insideV w:color="000000" w:space="0" w:sz="4" w:val="single"/>
+        </w:tblBorders>
+        <w:tblLayout w:type="fixed"/>
+        <w:tblLook w:val="0000"/>
+      </w:tblPr>
+      <w:tblGrid>
+        <w:gridCol w:w="1440"/>
+        <w:gridCol w:w="7236"/>
+        <w:tblGridChange w:id="0">
+          <w:tblGrid>
+            <w:gridCol w:w="1440"/>
+            <w:gridCol w:w="7236"/>
+          </w:tblGrid>
+        </w:tblGridChange>
+      </w:tblGrid>
+      <w:tr>
+        <w:trPr>
+          <w:trHeight w:val="355" w:hRule="atLeast"/>
+        </w:trPr>
+        <w:tc>
+          <w:tcPr>
+            <w:vAlign w:val="top"/>
+          </w:tcPr>
+          <w:p>
+            <w:pPr>
+              <w:spacing w:after="120" w:lineRule="auto"/>
+              <w:jc w:val="left"/>
+              <w:rPr/>
+            </w:pPr>
+            <w:r>
+              <w:rPr>
+                <w:b w:val="1"/>
+                <w:rtl w:val="0"/>
+              </w:rPr>
+              <w:t xml:space="preserve">Use Case Number:</w:t>
+            </w:r>
+            <w:r>
+              <w:rPr>
+                <w:rtl w:val="0"/>
+              </w:rPr>
+            </w:r>
+          </w:p>
+        </w:tc>
+        <w:tc>
+          <w:tcPr>
+            <w:vAlign w:val="top"/>
+          </w:tcPr>
+          <w:p>
+            <w:pPr>
+              <w:spacing w:after="120" w:lineRule="auto"/>
+              <w:jc w:val="left"/>
+              <w:rPr/>
+            </w:pPr>
+            <w:r>
+              <w:rPr>
+                <w:rtl w:val="0"/>
+              </w:rPr>
+              <w:t xml:space="preserve">4</w:t>
+            </w:r>
+          </w:p>
+        </w:tc>
+      </w:tr>
+      <w:tr>
+        <w:tc>
+          <w:tcPr>
+            <w:vAlign w:val="top"/>
+          </w:tcPr>
+          <w:p>
+            <w:pPr>
+              <w:spacing w:after="120" w:lineRule="auto"/>
+              <w:jc w:val="left"/>
+              <w:rPr/>
+            </w:pPr>
+            <w:r>
+              <w:rPr>
+                <w:b w:val="1"/>
+                <w:rtl w:val="0"/>
+              </w:rPr>
+              <w:t xml:space="preserve">Use Case Name:</w:t>
+            </w:r>
+            <w:r>
+              <w:rPr>
+                <w:rtl w:val="0"/>
+              </w:rPr>
+            </w:r>
+          </w:p>
+        </w:tc>
+        <w:tc>
+          <w:tcPr>
+            <w:vAlign w:val="top"/>
+          </w:tcPr>
+          <w:p>
+            <w:pPr>
+              <w:spacing w:after="0" w:lineRule="auto"/>
+              <w:jc w:val="left"/>
+              <w:rPr>
+                <w:rFonts w:ascii="Times New Roman" w:cs="Times New Roman" w:eastAsia="Times New Roman" w:hAnsi="Times New Roman"/>
+                <w:sz w:val="22"/>
+                <w:szCs w:val="22"/>
+              </w:rPr>
+            </w:pPr>
+            <w:r>
+              <w:rPr>
+                <w:rFonts w:ascii="Times New Roman" w:cs="Times New Roman" w:eastAsia="Times New Roman" w:hAnsi="Times New Roman"/>
+                <w:sz w:val="22"/>
+                <w:szCs w:val="22"/>
+                <w:rtl w:val="0"/>
+              </w:rPr>
+              <w:t xml:space="preserve">Notification</w:t>
+            </w:r>
+          </w:p>
+        </w:tc>
+      </w:tr>
+      <w:tr>
+        <w:tc>
+          <w:tcPr>
+            <w:vAlign w:val="top"/>
+          </w:tcPr>
+          <w:p>
+            <w:pPr>
+              <w:spacing w:after="120" w:lineRule="auto"/>
+              <w:jc w:val="left"/>
+              <w:rPr/>
+            </w:pPr>
+            <w:r>
+              <w:rPr>
+                <w:b w:val="1"/>
+                <w:rtl w:val="0"/>
+              </w:rPr>
+              <w:t xml:space="preserve">Overview:</w:t>
+            </w:r>
+            <w:r>
+              <w:rPr>
+                <w:rtl w:val="0"/>
+              </w:rPr>
+            </w:r>
+          </w:p>
+        </w:tc>
+        <w:tc>
+          <w:tcPr>
+            <w:vAlign w:val="top"/>
+          </w:tcPr>
+          <w:p>
+            <w:pPr>
+              <w:spacing w:after="0" w:lineRule="auto"/>
+              <w:jc w:val="left"/>
+              <w:rPr>
+                <w:color w:val="070fa9"/>
+              </w:rPr>
+            </w:pPr>
+            <w:r>
+              <w:rPr>
+                <w:rFonts w:ascii="Times New Roman" w:cs="Times New Roman" w:eastAsia="Times New Roman" w:hAnsi="Times New Roman"/>
+                <w:sz w:val="22"/>
+                <w:szCs w:val="22"/>
+                <w:rtl w:val="0"/>
+              </w:rPr>
+              <w:t xml:space="preserve">SMS notifications and emails will be sent to the user in case of high energy consumption then expected. If it continues, it may mean their device has some fault due to which it’s consuming more energy.</w:t>
+            </w:r>
+            <w:r>
+              <w:rPr>
+                <w:rtl w:val="0"/>
+              </w:rPr>
+            </w:r>
+          </w:p>
+        </w:tc>
+      </w:tr>
+      <w:tr>
+        <w:tc>
+          <w:tcPr>
+            <w:vAlign w:val="top"/>
+          </w:tcPr>
+          <w:p>
+            <w:pPr>
+              <w:spacing w:after="120" w:lineRule="auto"/>
+              <w:jc w:val="left"/>
+              <w:rPr/>
+            </w:pPr>
+            <w:r>
+              <w:rPr>
+                <w:b w:val="1"/>
+                <w:rtl w:val="0"/>
+              </w:rPr>
+              <w:t xml:space="preserve">Actors:</w:t>
+            </w:r>
+            <w:r>
+              <w:rPr>
+                <w:rtl w:val="0"/>
+              </w:rPr>
+            </w:r>
+          </w:p>
+        </w:tc>
+        <w:tc>
+          <w:tcPr>
+            <w:vAlign w:val="top"/>
+          </w:tcPr>
+          <w:p>
+            <w:pPr>
+              <w:spacing w:after="120" w:lineRule="auto"/>
+              <w:jc w:val="left"/>
+              <w:rPr>
+                <w:color w:val="070fa9"/>
+              </w:rPr>
+            </w:pPr>
+            <w:r>
+              <w:rPr>
+                <w:rtl w:val="0"/>
+              </w:rPr>
+              <w:t xml:space="preserve">Owner</w:t>
+            </w:r>
+            <w:r>
+              <w:rPr>
+                <w:rtl w:val="0"/>
+              </w:rPr>
+            </w:r>
+          </w:p>
+        </w:tc>
+      </w:tr>
+      <w:tr>
+        <w:tc>
+          <w:tcPr>
+            <w:vAlign w:val="top"/>
+          </w:tcPr>
+          <w:p>
+            <w:pPr>
+              <w:spacing w:after="120" w:lineRule="auto"/>
+              <w:jc w:val="left"/>
+              <w:rPr/>
+            </w:pPr>
+            <w:r>
+              <w:rPr>
+                <w:b w:val="1"/>
+                <w:rtl w:val="0"/>
+              </w:rPr>
+              <w:t xml:space="preserve">Pre condition:</w:t>
+            </w:r>
+            <w:r>
+              <w:rPr>
+                <w:rtl w:val="0"/>
+              </w:rPr>
+            </w:r>
+          </w:p>
+        </w:tc>
+        <w:tc>
+          <w:tcPr>
+            <w:vAlign w:val="top"/>
+          </w:tcPr>
+          <w:p>
+            <w:pPr>
+              <w:spacing w:after="120" w:lineRule="auto"/>
+              <w:jc w:val="left"/>
+              <w:rPr/>
+            </w:pPr>
+            <w:r>
+              <w:rPr>
+                <w:rtl w:val="0"/>
+              </w:rPr>
+              <w:t xml:space="preserve">Requires Email and mobile number</w:t>
+            </w:r>
+          </w:p>
+        </w:tc>
+      </w:tr>
+      <w:tr>
+        <w:tc>
+          <w:tcPr>
+            <w:vAlign w:val="top"/>
+          </w:tcPr>
+          <w:p>
+            <w:pPr>
+              <w:spacing w:after="120" w:lineRule="auto"/>
+              <w:jc w:val="left"/>
+              <w:rPr/>
+            </w:pPr>
+            <w:r>
+              <w:rPr>
+                <w:b w:val="1"/>
+                <w:rtl w:val="0"/>
+              </w:rPr>
+              <w:t xml:space="preserve">Flow:</w:t>
+            </w:r>
+            <w:r>
+              <w:rPr>
+                <w:rtl w:val="0"/>
+              </w:rPr>
+            </w:r>
+          </w:p>
+        </w:tc>
+        <w:tc>
+          <w:tcPr>
+            <w:vAlign w:val="top"/>
+          </w:tcPr>
+          <w:p>
+            <w:pPr>
+              <w:spacing w:after="120" w:lineRule="auto"/>
+              <w:jc w:val="left"/>
+              <w:rPr>
+                <w:color w:val="070fa9"/>
+              </w:rPr>
+            </w:pPr>
+            <w:r>
+              <w:rPr>
+                <w:rtl w:val="0"/>
+              </w:rPr>
+              <w:t xml:space="preserve">Automatic Anomaly Detection</w:t>
+            </w:r>
+            <w:r>
+              <w:rPr>
+                <w:rtl w:val="0"/>
+              </w:rPr>
+            </w:r>
+          </w:p>
+        </w:tc>
+      </w:tr>
+      <w:tr>
+        <w:tc>
+          <w:tcPr>
+            <w:vAlign w:val="top"/>
+          </w:tcPr>
+          <w:p>
+            <w:pPr>
+              <w:spacing w:after="120" w:lineRule="auto"/>
+              <w:jc w:val="left"/>
+              <w:rPr/>
+            </w:pPr>
+            <w:r>
+              <w:rPr>
+                <w:b w:val="1"/>
+                <w:rtl w:val="0"/>
+              </w:rPr>
+              <w:t xml:space="preserve">Post Condition:</w:t>
+            </w:r>
+            <w:r>
+              <w:rPr>
+                <w:rtl w:val="0"/>
+              </w:rPr>
+            </w:r>
+          </w:p>
+        </w:tc>
+        <w:tc>
+          <w:tcPr>
+            <w:vAlign w:val="top"/>
+          </w:tcPr>
+          <w:p>
+            <w:pPr>
+              <w:spacing w:after="120" w:lineRule="auto"/>
+              <w:jc w:val="left"/>
+              <w:rPr>
+                <w:highlight w:val="white"/>
+              </w:rPr>
+            </w:pPr>
+            <w:r>
+              <w:rPr>
+                <w:highlight w:val="white"/>
+                <w:rtl w:val="0"/>
+              </w:rPr>
+              <w:t xml:space="preserve">The Email or SMS sent to the user</w:t>
+            </w:r>
+          </w:p>
+        </w:tc>
+      </w:tr>
+    </w:tbl>
+    <w:p>
+      <w:pPr>
+        <w:jc w:val="left"/>
+        <w:rPr>
+          <w:sz w:val="24"/>
+          <w:szCs w:val="24"/>
+        </w:rPr>
+      </w:pPr>
+      <w:r>
+        <w:rPr>
+          <w:rtl w:val="0"/>
+        </w:rPr>
+      </w:r>
+    </w:p>
+    <w:p>
+      <w:pPr>
+        <w:jc w:val="left"/>
+        <w:rPr>
+          <w:sz w:val="24"/>
+          <w:szCs w:val="24"/>
+        </w:rPr>
+      </w:pPr>
+      <w:r>
+        <w:rPr>
+          <w:rtl w:val="0"/>
+        </w:rPr>
+      </w:r>
+    </w:p>
+    <w:p>
+      <w:pPr>
+        <w:jc w:val="left"/>
+        <w:rPr>
+          <w:sz w:val="24"/>
+          <w:szCs w:val="24"/>
+        </w:rPr>
+      </w:pPr>
+      <w:r>
+        <w:rPr>
+          <w:rtl w:val="0"/>
+        </w:rPr>
+      </w:r>
+    </w:p>
+    <w:p>
+      <w:pPr>
+        <w:jc w:val="left"/>
+        <w:rPr>
+          <w:sz w:val="24"/>
+          <w:szCs w:val="24"/>
+        </w:rPr>
+      </w:pPr>
+      <w:r>
+        <w:rPr>
+          <w:rtl w:val="0"/>
+        </w:rPr>
+      </w:r>
+    </w:p>
+    <w:p>
+      <w:pPr>
+        <w:jc w:val="left"/>
+        <w:rPr>
+          <w:sz w:val="24"/>
+          <w:szCs w:val="24"/>
+        </w:rPr>
+      </w:pPr>
+      <w:r>
+        <w:rPr>
+          <w:rtl w:val="0"/>
+        </w:rPr>
+      </w:r>
+    </w:p>
+    <w:p>
+      <w:pPr>
+        <w:spacing w:after="120" w:lineRule="auto"/>
+        <w:jc w:val="left"/>
+        <w:rPr>
+          <w:sz w:val="24"/>
+          <w:szCs w:val="24"/>
+        </w:rPr>
+      </w:pPr>
+      <w:r>
+        <w:rPr>
+          <w:rtl w:val="0"/>
+        </w:rPr>
+      </w:r>
+    </w:p>
+    <w:tbl>
+      <w:tblPr>
+        <w:tblStyle w:val="Table8"/>
+        <w:tblW w:w="8676.0" w:type="dxa"/>
+        <w:jc w:val="left"/>
+        <w:tblInd w:w="377.99999999999994" w:type="dxa"/>
+        <w:tblBorders>
+          <w:top w:color="000000" w:space="0" w:sz="4" w:val="single"/>
+          <w:left w:color="000000" w:space="0" w:sz="4" w:val="single"/>
+          <w:bottom w:color="000000" w:space="0" w:sz="4" w:val="single"/>
+          <w:right w:color="000000" w:space="0" w:sz="4" w:val="single"/>
+          <w:insideH w:color="000000" w:space="0" w:sz="4" w:val="single"/>
+          <w:insideV w:color="000000" w:space="0" w:sz="4" w:val="single"/>
+        </w:tblBorders>
+        <w:tblLayout w:type="fixed"/>
+        <w:tblLook w:val="0000"/>
+      </w:tblPr>
+      <w:tblGrid>
+        <w:gridCol w:w="1440"/>
+        <w:gridCol w:w="7236"/>
+        <w:tblGridChange w:id="0">
+          <w:tblGrid>
+            <w:gridCol w:w="1440"/>
+            <w:gridCol w:w="7236"/>
+          </w:tblGrid>
+        </w:tblGridChange>
+      </w:tblGrid>
+      <w:tr>
+        <w:trPr>
+          <w:trHeight w:val="355" w:hRule="atLeast"/>
+        </w:trPr>
+        <w:tc>
+          <w:tcPr>
+            <w:vAlign w:val="top"/>
+          </w:tcPr>
+          <w:p>
+            <w:pPr>
+              <w:spacing w:after="120" w:lineRule="auto"/>
+              <w:jc w:val="left"/>
+              <w:rPr/>
+            </w:pPr>
+            <w:r>
+              <w:rPr>
+                <w:b w:val="1"/>
+                <w:rtl w:val="0"/>
+              </w:rPr>
+              <w:t xml:space="preserve">Use Case Number:</w:t>
+            </w:r>
+            <w:r>
+              <w:rPr>
+                <w:rtl w:val="0"/>
+              </w:rPr>
+            </w:r>
+          </w:p>
+        </w:tc>
+        <w:tc>
+          <w:tcPr>
+            <w:vAlign w:val="top"/>
+          </w:tcPr>
+          <w:p>
+            <w:pPr>
+              <w:spacing w:after="120" w:lineRule="auto"/>
+              <w:jc w:val="left"/>
+              <w:rPr/>
+            </w:pPr>
+            <w:r>
+              <w:rPr>
+                <w:rtl w:val="0"/>
+              </w:rPr>
+              <w:t xml:space="preserve">5</w:t>
+            </w:r>
+          </w:p>
+        </w:tc>
+      </w:tr>
+      <w:tr>
+        <w:tc>
+          <w:tcPr>
+            <w:vAlign w:val="top"/>
+          </w:tcPr>
+          <w:p>
+            <w:pPr>
+              <w:spacing w:after="120" w:lineRule="auto"/>
+              <w:jc w:val="left"/>
+              <w:rPr/>
+            </w:pPr>
+            <w:r>
+              <w:rPr>
+                <w:b w:val="1"/>
+                <w:rtl w:val="0"/>
+              </w:rPr>
+              <w:t xml:space="preserve">Use Case Name:</w:t>
+            </w:r>
+            <w:r>
+              <w:rPr>
+                <w:rtl w:val="0"/>
+              </w:rPr>
+            </w:r>
+          </w:p>
+        </w:tc>
+        <w:tc>
+          <w:tcPr>
+            <w:vAlign w:val="top"/>
+          </w:tcPr>
+          <w:p>
+            <w:pPr>
+              <w:spacing w:after="0" w:lineRule="auto"/>
+              <w:jc w:val="left"/>
+              <w:rPr>
+                <w:rFonts w:ascii="Times New Roman" w:cs="Times New Roman" w:eastAsia="Times New Roman" w:hAnsi="Times New Roman"/>
+                <w:sz w:val="22"/>
+                <w:szCs w:val="22"/>
+              </w:rPr>
+            </w:pPr>
+            <w:r>
+              <w:rPr>
+                <w:rFonts w:ascii="Times New Roman" w:cs="Times New Roman" w:eastAsia="Times New Roman" w:hAnsi="Times New Roman"/>
+                <w:sz w:val="22"/>
+                <w:szCs w:val="22"/>
+                <w:rtl w:val="0"/>
+              </w:rPr>
+              <w:t xml:space="preserve">Fetching the current energy consumption</w:t>
+            </w:r>
+          </w:p>
+        </w:tc>
+      </w:tr>
+      <w:tr>
+        <w:tc>
+          <w:tcPr>
+            <w:vAlign w:val="top"/>
+          </w:tcPr>
+          <w:p>
+            <w:pPr>
+              <w:spacing w:after="120" w:lineRule="auto"/>
+              <w:jc w:val="left"/>
+              <w:rPr/>
+            </w:pPr>
+            <w:r>
+              <w:rPr>
+                <w:b w:val="1"/>
+                <w:rtl w:val="0"/>
+              </w:rPr>
+              <w:t xml:space="preserve">Overview:</w:t>
+            </w:r>
+            <w:r>
+              <w:rPr>
+                <w:rtl w:val="0"/>
+              </w:rPr>
+            </w:r>
+          </w:p>
+        </w:tc>
+        <w:tc>
+          <w:tcPr>
+            <w:vAlign w:val="top"/>
+          </w:tcPr>
+          <w:p>
+            <w:pPr>
+              <w:spacing w:after="0" w:lineRule="auto"/>
+              <w:jc w:val="left"/>
+              <w:rPr>
+                <w:rFonts w:ascii="Times New Roman" w:cs="Times New Roman" w:eastAsia="Times New Roman" w:hAnsi="Times New Roman"/>
+                <w:sz w:val="22"/>
+                <w:szCs w:val="22"/>
+              </w:rPr>
+            </w:pPr>
+            <w:r>
+              <w:rPr>
+                <w:rFonts w:ascii="Times New Roman" w:cs="Times New Roman" w:eastAsia="Times New Roman" w:hAnsi="Times New Roman"/>
+                <w:sz w:val="22"/>
+                <w:szCs w:val="22"/>
+                <w:rtl w:val="0"/>
+              </w:rPr>
+              <w:t xml:space="preserve">The system will fetch the current energy consumption of the building to improve the model and will keep the statistics of the past energy consumption.</w:t>
+            </w:r>
+          </w:p>
+        </w:tc>
+      </w:tr>
+      <w:tr>
+        <w:tc>
+          <w:tcPr>
+            <w:vAlign w:val="top"/>
+          </w:tcPr>
+          <w:p>
+            <w:pPr>
+              <w:spacing w:after="120" w:lineRule="auto"/>
+              <w:jc w:val="left"/>
+              <w:rPr/>
+            </w:pPr>
+            <w:r>
+              <w:rPr>
+                <w:b w:val="1"/>
+                <w:rtl w:val="0"/>
+              </w:rPr>
+              <w:t xml:space="preserve">Actors:</w:t>
+            </w:r>
+            <w:r>
+              <w:rPr>
+                <w:rtl w:val="0"/>
+              </w:rPr>
+            </w:r>
+          </w:p>
+        </w:tc>
+        <w:tc>
+          <w:tcPr>
+            <w:vAlign w:val="top"/>
+          </w:tcPr>
+          <w:p>
+            <w:pPr>
+              <w:spacing w:after="120" w:lineRule="auto"/>
+              <w:jc w:val="left"/>
+              <w:rPr>
+                <w:color w:val="070fa9"/>
+              </w:rPr>
+            </w:pPr>
+            <w:r>
+              <w:rPr>
+                <w:rtl w:val="0"/>
+              </w:rPr>
+              <w:t xml:space="preserve">Owner</w:t>
+            </w:r>
+            <w:r>
+              <w:rPr>
+                <w:rtl w:val="0"/>
+              </w:rPr>
+            </w:r>
+          </w:p>
+        </w:tc>
+      </w:tr>
+      <w:tr>
+        <w:tc>
+          <w:tcPr>
+            <w:vAlign w:val="top"/>
+          </w:tcPr>
+          <w:p>
+            <w:pPr>
+              <w:spacing w:after="120" w:lineRule="auto"/>
+              <w:jc w:val="left"/>
+              <w:rPr/>
+            </w:pPr>
+            <w:r>
+              <w:rPr>
+                <w:b w:val="1"/>
+                <w:rtl w:val="0"/>
+              </w:rPr>
+              <w:t xml:space="preserve">Pre condition:</w:t>
+            </w:r>
+            <w:r>
+              <w:rPr>
+                <w:rtl w:val="0"/>
+              </w:rPr>
+            </w:r>
+          </w:p>
+        </w:tc>
+        <w:tc>
+          <w:tcPr>
+            <w:vAlign w:val="top"/>
+          </w:tcPr>
+          <w:p>
+            <w:pPr>
+              <w:spacing w:after="120" w:lineRule="auto"/>
+              <w:jc w:val="left"/>
+              <w:rPr/>
+            </w:pPr>
+            <w:r>
+              <w:rPr>
+                <w:rtl w:val="0"/>
+              </w:rPr>
+              <w:t xml:space="preserve">Cloud API of the current energy consumption data.</w:t>
+            </w:r>
+          </w:p>
+        </w:tc>
+      </w:tr>
+      <w:tr>
+        <w:tc>
+          <w:tcPr>
+            <w:vAlign w:val="top"/>
+          </w:tcPr>
+          <w:p>
+            <w:pPr>
+              <w:spacing w:after="120" w:lineRule="auto"/>
+              <w:jc w:val="left"/>
+              <w:rPr/>
+            </w:pPr>
+            <w:r>
+              <w:rPr>
+                <w:b w:val="1"/>
+                <w:rtl w:val="0"/>
+              </w:rPr>
+              <w:t xml:space="preserve">Flow:</w:t>
+            </w:r>
+            <w:r>
+              <w:rPr>
+                <w:rtl w:val="0"/>
+              </w:rPr>
+            </w:r>
+          </w:p>
+        </w:tc>
+        <w:tc>
+          <w:tcPr>
+            <w:vAlign w:val="top"/>
+          </w:tcPr>
+          <w:p>
+            <w:pPr>
+              <w:spacing w:after="120" w:lineRule="auto"/>
+              <w:jc w:val="left"/>
+              <w:rPr/>
+            </w:pPr>
+            <w:r>
+              <w:rPr>
+                <w:rtl w:val="0"/>
+              </w:rPr>
+              <w:t xml:space="preserve">Data will be fetched on the hourly basis automatically.</w:t>
+            </w:r>
+          </w:p>
+        </w:tc>
+      </w:tr>
+      <w:tr>
+        <w:tc>
+          <w:tcPr>
+            <w:vAlign w:val="top"/>
+          </w:tcPr>
+          <w:p>
+            <w:pPr>
+              <w:spacing w:after="120" w:lineRule="auto"/>
+              <w:jc w:val="left"/>
+              <w:rPr/>
+            </w:pPr>
+            <w:r>
+              <w:rPr>
+                <w:b w:val="1"/>
+                <w:rtl w:val="0"/>
+              </w:rPr>
+              <w:t xml:space="preserve">Post Condition:</w:t>
+            </w:r>
+            <w:r>
+              <w:rPr>
+                <w:rtl w:val="0"/>
+              </w:rPr>
+            </w:r>
+          </w:p>
+        </w:tc>
+        <w:tc>
+          <w:tcPr>
+            <w:vAlign w:val="top"/>
+          </w:tcPr>
+          <w:p>
+            <w:pPr>
+              <w:spacing w:after="120" w:lineRule="auto"/>
+              <w:jc w:val="left"/>
+              <w:rPr>
+                <w:highlight w:val="white"/>
+              </w:rPr>
+            </w:pPr>
+            <w:r>
+              <w:rPr>
+                <w:highlight w:val="white"/>
+                <w:rtl w:val="0"/>
+              </w:rPr>
+              <w:t xml:space="preserve">Data will help the model to give more accurate predictions.</w:t>
+            </w:r>
+          </w:p>
+        </w:tc>
+      </w:tr>
+    </w:tbl>
+    <w:p>
+      <w:pPr>
+        <w:jc w:val="left"/>
+        <w:rPr>
+          <w:sz w:val="24"/>
+          <w:szCs w:val="24"/>
+        </w:rPr>
+      </w:pPr>
+      <w:r>
+        <w:rPr>
+          <w:rtl w:val="0"/>
+        </w:rPr>
+      </w:r>
+    </w:p>
+    <w:p>
+      <w:pPr>
+        <w:spacing w:after="120" w:lineRule="auto"/>
+        <w:jc w:val="left"/>
+        <w:rPr>
+          <w:sz w:val="24"/>
+          <w:szCs w:val="24"/>
+        </w:rPr>
+      </w:pPr>
+      <w:r>
+        <w:rPr>
+          <w:rtl w:val="0"/>
+        </w:rPr>
+      </w:r>
+    </w:p>
+    <w:p>
+      <w:pPr>
+        <w:spacing w:after="120" w:lineRule="auto"/>
+        <w:jc w:val="left"/>
+        <w:rPr>
+          <w:sz w:val="24"/>
+          <w:szCs w:val="24"/>
+        </w:rPr>
+      </w:pPr>
+      <w:r>
+        <w:rPr>
+          <w:rtl w:val="0"/>
+        </w:rPr>
+      </w:r>
+    </w:p>
+    <w:tbl>
+      <w:tblPr>
+        <w:tblStyle w:val="Table9"/>
+        <w:tblW w:w="8676.0" w:type="dxa"/>
+        <w:jc w:val="left"/>
+        <w:tblInd w:w="377.99999999999994" w:type="dxa"/>
+        <w:tblBorders>
+          <w:top w:color="000000" w:space="0" w:sz="4" w:val="single"/>
+          <w:left w:color="000000" w:space="0" w:sz="4" w:val="single"/>
+          <w:bottom w:color="000000" w:space="0" w:sz="4" w:val="single"/>
+          <w:right w:color="000000" w:space="0" w:sz="4" w:val="single"/>
+          <w:insideH w:color="000000" w:space="0" w:sz="4" w:val="single"/>
+          <w:insideV w:color="000000" w:space="0" w:sz="4" w:val="single"/>
+        </w:tblBorders>
+        <w:tblLayout w:type="fixed"/>
+        <w:tblLook w:val="0000"/>
+      </w:tblPr>
+      <w:tblGrid>
+        <w:gridCol w:w="1440"/>
+        <w:gridCol w:w="7236"/>
+        <w:tblGridChange w:id="0">
+          <w:tblGrid>
+            <w:gridCol w:w="1440"/>
+            <w:gridCol w:w="7236"/>
+          </w:tblGrid>
+        </w:tblGridChange>
+      </w:tblGrid>
+      <w:tr>
+        <w:trPr>
+          <w:trHeight w:val="355" w:hRule="atLeast"/>
+        </w:trPr>
+        <w:tc>
+          <w:tcPr>
+            <w:vAlign w:val="top"/>
+          </w:tcPr>
+          <w:p>
+            <w:pPr>
+              <w:spacing w:after="120" w:lineRule="auto"/>
+              <w:jc w:val="left"/>
+              <w:rPr/>
+            </w:pPr>
+            <w:r>
+              <w:rPr>
+                <w:b w:val="1"/>
+                <w:rtl w:val="0"/>
+              </w:rPr>
+              <w:t xml:space="preserve">Use Case Number:</w:t>
+            </w:r>
+            <w:r>
+              <w:rPr>
+                <w:rtl w:val="0"/>
+              </w:rPr>
+            </w:r>
+          </w:p>
+        </w:tc>
+        <w:tc>
+          <w:tcPr>
+            <w:vAlign w:val="top"/>
+          </w:tcPr>
+          <w:p>
+            <w:pPr>
+              <w:spacing w:after="120" w:lineRule="auto"/>
+              <w:jc w:val="left"/>
+              <w:rPr/>
+            </w:pPr>
+            <w:r>
+              <w:rPr>
+                <w:rtl w:val="0"/>
+              </w:rPr>
+              <w:t xml:space="preserve">6</w:t>
+            </w:r>
+          </w:p>
+        </w:tc>
+      </w:tr>
+      <w:tr>
+        <w:tc>
+          <w:tcPr>
+            <w:vAlign w:val="top"/>
+          </w:tcPr>
+          <w:p>
+            <w:pPr>
+              <w:spacing w:after="120" w:lineRule="auto"/>
+              <w:jc w:val="left"/>
+              <w:rPr/>
+            </w:pPr>
+            <w:r>
+              <w:rPr>
+                <w:b w:val="1"/>
+                <w:rtl w:val="0"/>
+              </w:rPr>
+              <w:t xml:space="preserve">Use Case Name:</w:t>
+            </w:r>
+            <w:r>
+              <w:rPr>
+                <w:rtl w:val="0"/>
+              </w:rPr>
+            </w:r>
+          </w:p>
+        </w:tc>
+        <w:tc>
+          <w:tcPr>
+            <w:vAlign w:val="top"/>
+          </w:tcPr>
+          <w:p>
+            <w:pPr>
+              <w:spacing w:after="0" w:lineRule="auto"/>
+              <w:jc w:val="left"/>
+              <w:rPr>
+                <w:rFonts w:ascii="Times New Roman" w:cs="Times New Roman" w:eastAsia="Times New Roman" w:hAnsi="Times New Roman"/>
+                <w:sz w:val="22"/>
+                <w:szCs w:val="22"/>
+              </w:rPr>
+            </w:pPr>
+            <w:r>
+              <w:rPr>
+                <w:rFonts w:ascii="Times New Roman" w:cs="Times New Roman" w:eastAsia="Times New Roman" w:hAnsi="Times New Roman"/>
+                <w:sz w:val="22"/>
+                <w:szCs w:val="22"/>
+                <w:rtl w:val="0"/>
+              </w:rPr>
+              <w:t xml:space="preserve">Customer Services/Queries</w:t>
+            </w:r>
+          </w:p>
+        </w:tc>
+      </w:tr>
+      <w:tr>
+        <w:tc>
+          <w:tcPr>
+            <w:vAlign w:val="top"/>
+          </w:tcPr>
+          <w:p>
+            <w:pPr>
+              <w:spacing w:after="120" w:lineRule="auto"/>
+              <w:jc w:val="left"/>
+              <w:rPr/>
+            </w:pPr>
+            <w:r>
+              <w:rPr>
+                <w:b w:val="1"/>
+                <w:rtl w:val="0"/>
+              </w:rPr>
+              <w:t xml:space="preserve">Overview:</w:t>
+            </w:r>
+            <w:r>
+              <w:rPr>
+                <w:rtl w:val="0"/>
+              </w:rPr>
+            </w:r>
+          </w:p>
+        </w:tc>
+        <w:tc>
+          <w:tcPr>
+            <w:vAlign w:val="top"/>
+          </w:tcPr>
+          <w:p>
+            <w:pPr>
+              <w:spacing w:after="0" w:lineRule="auto"/>
+              <w:jc w:val="left"/>
+              <w:rPr>
+                <w:rFonts w:ascii="Times New Roman" w:cs="Times New Roman" w:eastAsia="Times New Roman" w:hAnsi="Times New Roman"/>
+                <w:sz w:val="22"/>
+                <w:szCs w:val="22"/>
+              </w:rPr>
+            </w:pPr>
+            <w:r>
+              <w:rPr>
+                <w:rFonts w:ascii="Times New Roman" w:cs="Times New Roman" w:eastAsia="Times New Roman" w:hAnsi="Times New Roman"/>
+                <w:sz w:val="22"/>
+                <w:szCs w:val="22"/>
+                <w:rtl w:val="0"/>
+              </w:rPr>
+              <w:t xml:space="preserve">The user can ask the queries in case of any trouble.</w:t>
+            </w:r>
+          </w:p>
+        </w:tc>
+      </w:tr>
+      <w:tr>
+        <w:tc>
+          <w:tcPr>
+            <w:vAlign w:val="top"/>
+          </w:tcPr>
+          <w:p>
+            <w:pPr>
+              <w:spacing w:after="120" w:lineRule="auto"/>
+              <w:jc w:val="left"/>
+              <w:rPr/>
+            </w:pPr>
+            <w:r>
+              <w:rPr>
+                <w:b w:val="1"/>
+                <w:rtl w:val="0"/>
+              </w:rPr>
+              <w:t xml:space="preserve">Actors:</w:t>
+            </w:r>
+            <w:r>
+              <w:rPr>
+                <w:rtl w:val="0"/>
+              </w:rPr>
+            </w:r>
+          </w:p>
+        </w:tc>
+        <w:tc>
+          <w:tcPr>
+            <w:vAlign w:val="top"/>
+          </w:tcPr>
+          <w:p>
+            <w:pPr>
+              <w:spacing w:after="120" w:lineRule="auto"/>
+              <w:jc w:val="left"/>
+              <w:rPr>
+                <w:color w:val="070fa9"/>
+              </w:rPr>
+            </w:pPr>
+            <w:r>
+              <w:rPr>
+                <w:rtl w:val="0"/>
+              </w:rPr>
+              <w:t xml:space="preserve">Owner, Maintenance Team</w:t>
+            </w:r>
+            <w:r>
+              <w:rPr>
+                <w:rtl w:val="0"/>
+              </w:rPr>
+            </w:r>
+          </w:p>
+        </w:tc>
+      </w:tr>
+      <w:tr>
+        <w:tc>
+          <w:tcPr>
+            <w:vAlign w:val="top"/>
+          </w:tcPr>
+          <w:p>
+            <w:pPr>
+              <w:spacing w:after="120" w:lineRule="auto"/>
+              <w:jc w:val="left"/>
+              <w:rPr/>
+            </w:pPr>
+            <w:r>
+              <w:rPr>
+                <w:b w:val="1"/>
+                <w:rtl w:val="0"/>
+              </w:rPr>
+              <w:t xml:space="preserve">Pre condition:</w:t>
+            </w:r>
+            <w:r>
+              <w:rPr>
+                <w:rtl w:val="0"/>
+              </w:rPr>
+            </w:r>
+          </w:p>
+        </w:tc>
+        <w:tc>
+          <w:tcPr>
+            <w:vAlign w:val="top"/>
+          </w:tcPr>
+          <w:p>
+            <w:pPr>
+              <w:spacing w:after="120" w:lineRule="auto"/>
+              <w:jc w:val="left"/>
+              <w:rPr/>
+            </w:pPr>
+            <w:r>
+              <w:rPr>
+                <w:rtl w:val="0"/>
+              </w:rPr>
+              <w:t xml:space="preserve">User has the query to ask to Maintenance Team.</w:t>
+            </w:r>
+          </w:p>
+        </w:tc>
+      </w:tr>
+      <w:tr>
+        <w:tc>
+          <w:tcPr>
+            <w:vAlign w:val="top"/>
+          </w:tcPr>
+          <w:p>
+            <w:pPr>
+              <w:spacing w:after="120" w:lineRule="auto"/>
+              <w:jc w:val="left"/>
+              <w:rPr/>
+            </w:pPr>
+            <w:r>
+              <w:rPr>
+                <w:b w:val="1"/>
+                <w:rtl w:val="0"/>
+              </w:rPr>
+              <w:t xml:space="preserve">Flow:</w:t>
+            </w:r>
+            <w:r>
+              <w:rPr>
+                <w:rtl w:val="0"/>
+              </w:rPr>
+            </w:r>
+          </w:p>
+        </w:tc>
+        <w:tc>
+          <w:tcPr>
+            <w:vAlign w:val="top"/>
+          </w:tcPr>
+          <w:p>
+            <w:pPr>
+              <w:spacing w:after="120" w:lineRule="auto"/>
+              <w:jc w:val="left"/>
+              <w:rPr/>
+            </w:pPr>
+            <w:r>
+              <w:rPr>
+                <w:rtl w:val="0"/>
+              </w:rPr>
+              <w:t xml:space="preserve">User need go to query section, write query and submit.</w:t>
+            </w:r>
+          </w:p>
+        </w:tc>
+      </w:tr>
+      <w:tr>
+        <w:tc>
+          <w:tcPr>
+            <w:vAlign w:val="top"/>
+          </w:tcPr>
+          <w:p>
+            <w:pPr>
+              <w:spacing w:after="120" w:lineRule="auto"/>
+              <w:jc w:val="left"/>
+              <w:rPr/>
+            </w:pPr>
+            <w:r>
+              <w:rPr>
+                <w:b w:val="1"/>
+                <w:rtl w:val="0"/>
+              </w:rPr>
+              <w:t xml:space="preserve">Post Condition:</w:t>
+            </w:r>
+            <w:r>
+              <w:rPr>
+                <w:rtl w:val="0"/>
+              </w:rPr>
+            </w:r>
+          </w:p>
+        </w:tc>
+        <w:tc>
+          <w:tcPr>
+            <w:vAlign w:val="top"/>
+          </w:tcPr>
+          <w:p>
+            <w:pPr>
+              <w:spacing w:after="120" w:lineRule="auto"/>
+              <w:jc w:val="left"/>
+              <w:rPr>
+                <w:highlight w:val="white"/>
+              </w:rPr>
+            </w:pPr>
+            <w:r>
+              <w:rPr>
+                <w:highlight w:val="white"/>
+                <w:rtl w:val="0"/>
+              </w:rPr>
+              <w:t xml:space="preserve">Maintenance team will respond to the query through mail or SMS or call and resolve the query..</w:t>
+            </w:r>
+          </w:p>
+        </w:tc>
+      </w:tr>
+    </w:tbl>
     <w:p>
       <w:pPr>
         <w:jc w:val="left"/>
@@ -2162,7 +4688,7 @@
   </w:p>
   <w:tbl>
     <w:tblPr>
-      <w:tblStyle w:val="Table4"/>
+      <w:tblStyle w:val="Table10"/>
       <w:tblW w:w="9054.0" w:type="dxa"/>
       <w:jc w:val="left"/>
       <w:tblInd w:w="0.0" w:type="dxa"/>
@@ -2838,6 +5364,84 @@
     </w:tblPr>
   </w:style>
   <w:style w:type="table" w:styleId="Table4">
+    <w:basedOn w:val="TableNormal"/>
+    <w:tblPr>
+      <w:tblStyleRowBandSize w:val="1"/>
+      <w:tblStyleColBandSize w:val="1"/>
+      <w:tblCellMar>
+        <w:top w:w="0.0" w:type="dxa"/>
+        <w:left w:w="108.0" w:type="dxa"/>
+        <w:bottom w:w="0.0" w:type="dxa"/>
+        <w:right w:w="108.0" w:type="dxa"/>
+      </w:tblCellMar>
+    </w:tblPr>
+  </w:style>
+  <w:style w:type="table" w:styleId="Table5">
+    <w:basedOn w:val="TableNormal"/>
+    <w:tblPr>
+      <w:tblStyleRowBandSize w:val="1"/>
+      <w:tblStyleColBandSize w:val="1"/>
+      <w:tblCellMar>
+        <w:top w:w="0.0" w:type="dxa"/>
+        <w:left w:w="108.0" w:type="dxa"/>
+        <w:bottom w:w="0.0" w:type="dxa"/>
+        <w:right w:w="108.0" w:type="dxa"/>
+      </w:tblCellMar>
+    </w:tblPr>
+  </w:style>
+  <w:style w:type="table" w:styleId="Table6">
+    <w:basedOn w:val="TableNormal"/>
+    <w:tblPr>
+      <w:tblStyleRowBandSize w:val="1"/>
+      <w:tblStyleColBandSize w:val="1"/>
+      <w:tblCellMar>
+        <w:top w:w="0.0" w:type="dxa"/>
+        <w:left w:w="108.0" w:type="dxa"/>
+        <w:bottom w:w="0.0" w:type="dxa"/>
+        <w:right w:w="108.0" w:type="dxa"/>
+      </w:tblCellMar>
+    </w:tblPr>
+  </w:style>
+  <w:style w:type="table" w:styleId="Table7">
+    <w:basedOn w:val="TableNormal"/>
+    <w:tblPr>
+      <w:tblStyleRowBandSize w:val="1"/>
+      <w:tblStyleColBandSize w:val="1"/>
+      <w:tblCellMar>
+        <w:top w:w="0.0" w:type="dxa"/>
+        <w:left w:w="108.0" w:type="dxa"/>
+        <w:bottom w:w="0.0" w:type="dxa"/>
+        <w:right w:w="108.0" w:type="dxa"/>
+      </w:tblCellMar>
+    </w:tblPr>
+  </w:style>
+  <w:style w:type="table" w:styleId="Table8">
+    <w:basedOn w:val="TableNormal"/>
+    <w:tblPr>
+      <w:tblStyleRowBandSize w:val="1"/>
+      <w:tblStyleColBandSize w:val="1"/>
+      <w:tblCellMar>
+        <w:top w:w="0.0" w:type="dxa"/>
+        <w:left w:w="108.0" w:type="dxa"/>
+        <w:bottom w:w="0.0" w:type="dxa"/>
+        <w:right w:w="108.0" w:type="dxa"/>
+      </w:tblCellMar>
+    </w:tblPr>
+  </w:style>
+  <w:style w:type="table" w:styleId="Table9">
+    <w:basedOn w:val="TableNormal"/>
+    <w:tblPr>
+      <w:tblStyleRowBandSize w:val="1"/>
+      <w:tblStyleColBandSize w:val="1"/>
+      <w:tblCellMar>
+        <w:top w:w="0.0" w:type="dxa"/>
+        <w:left w:w="108.0" w:type="dxa"/>
+        <w:bottom w:w="0.0" w:type="dxa"/>
+        <w:right w:w="108.0" w:type="dxa"/>
+      </w:tblCellMar>
+    </w:tblPr>
+  </w:style>
+  <w:style w:type="table" w:styleId="Table10">
     <w:basedOn w:val="TableNormal"/>
     <w:tblPr>
       <w:tblStyleRowBandSize w:val="1"/>

</xml_diff>